<commit_message>
[master] Answers to Asisgnment 2
</commit_message>
<xml_diff>
--- a/A2/Assignment-2_QA.docx
+++ b/A2/Assignment-2_QA.docx
@@ -9,7 +9,6 @@
           <w:b/>
         </w:rPr>
       </w:pPr>
-      <w:bookmarkStart w:id="0" w:name="_GoBack"/>
       <w:r>
         <w:rPr>
           <w:b/>
@@ -17,7 +16,40 @@
         <w:t>Assignment -2</w:t>
       </w:r>
     </w:p>
-    <w:bookmarkEnd w:id="0"/>
+    <w:p>
+      <w:pPr>
+        <w:rPr>
+          <w:b/>
+        </w:rPr>
+      </w:pPr>
+      <w:r>
+        <w:rPr>
+          <w:b/>
+        </w:rPr>
+        <w:t xml:space="preserve">Name: Sudarshan Suresh </w:t>
+      </w:r>
+      <w:proofErr w:type="spellStart"/>
+      <w:r>
+        <w:rPr>
+          <w:b/>
+        </w:rPr>
+        <w:t>Srikant</w:t>
+      </w:r>
+      <w:proofErr w:type="spellEnd"/>
+    </w:p>
+    <w:p>
+      <w:pPr>
+        <w:rPr>
+          <w:b/>
+        </w:rPr>
+      </w:pPr>
+      <w:r>
+        <w:rPr>
+          <w:b/>
+        </w:rPr>
+        <w:t>Banner ID: B00808452</w:t>
+      </w:r>
+    </w:p>
     <w:p/>
     <w:p>
       <w:pPr>
@@ -379,8 +411,6 @@
     <w:p/>
     <w:p/>
     <w:p/>
-    <w:p/>
-    <w:p/>
     <w:p>
       <w:pPr>
         <w:rPr>
@@ -760,6 +790,8 @@
         </w:rPr>
         <w:t>7.</w:t>
       </w:r>
+      <w:bookmarkStart w:id="0" w:name="_GoBack"/>
+      <w:bookmarkEnd w:id="0"/>
     </w:p>
     <w:sectPr>
       <w:pgSz w:w="12240" w:h="15840"/>

</xml_diff>